<commit_message>
use "th sarabun new" for bullets and numbering
</commit_message>
<xml_diff>
--- a/ref/th-sarabun-new-ref.docx
+++ b/ref/th-sarabun-new-ref.docx
@@ -141,10 +141,24 @@
       </w:r>
     </w:p>
     <w:p>
+      <w:r>
+        <w:t>Normal Style</w:t>
+      </w:r>
+    </w:p>
+    <w:p>
+      <w:pPr>
+        <w:pStyle w:val="Compact"/>
+      </w:pPr>
+      <w:r>
+        <w:t>Compact</w:t>
+      </w:r>
+    </w:p>
+    <w:p>
       <w:pPr>
         <w:pStyle w:val="BodyText"/>
       </w:pPr>
       <w:r>
+        <w:lastRenderedPageBreak/>
         <w:t xml:space="preserve"> Body Text. Body Text Char.    </w:t>
       </w:r>
       <w:r>
@@ -161,19 +175,7 @@
           <w:rPr>
             <w:rStyle w:val="Hyperlink"/>
           </w:rPr>
-          <w:t xml:space="preserve"> Hype</w:t>
-        </w:r>
-        <w:r>
-          <w:rPr>
-            <w:rStyle w:val="Hyperlink"/>
-          </w:rPr>
-          <w:t>r</w:t>
-        </w:r>
-        <w:r>
-          <w:rPr>
-            <w:rStyle w:val="Hyperlink"/>
-          </w:rPr>
-          <w:t xml:space="preserve">link </w:t>
+          <w:t xml:space="preserve"> Hyperlink </w:t>
         </w:r>
       </w:hyperlink>
       <w:r>
@@ -199,7 +201,6 @@
         <w:pStyle w:val="TableCaption"/>
       </w:pPr>
       <w:r>
-        <w:lastRenderedPageBreak/>
         <w:t xml:space="preserve"> Table caption. </w:t>
       </w:r>
     </w:p>
@@ -388,7 +389,7 @@
   <w:abstractNum w:abstractNumId="0" w15:restartNumberingAfterBreak="0">
     <w:nsid w:val="FFFFFF7C"/>
     <w:multiLevelType w:val="singleLevel"/>
-    <w:tmpl w:val="262CEF70"/>
+    <w:tmpl w:val="23B436DE"/>
     <w:lvl w:ilvl="0">
       <w:start w:val="1"/>
       <w:numFmt w:val="decimal"/>
@@ -405,7 +406,7 @@
   <w:abstractNum w:abstractNumId="1" w15:restartNumberingAfterBreak="0">
     <w:nsid w:val="FFFFFF7D"/>
     <w:multiLevelType w:val="singleLevel"/>
-    <w:tmpl w:val="5456EC84"/>
+    <w:tmpl w:val="2D521AE2"/>
     <w:lvl w:ilvl="0">
       <w:start w:val="1"/>
       <w:numFmt w:val="decimal"/>
@@ -422,7 +423,7 @@
   <w:abstractNum w:abstractNumId="2" w15:restartNumberingAfterBreak="0">
     <w:nsid w:val="FFFFFF7E"/>
     <w:multiLevelType w:val="singleLevel"/>
-    <w:tmpl w:val="0C92C164"/>
+    <w:tmpl w:val="CFAA2DE0"/>
     <w:lvl w:ilvl="0">
       <w:start w:val="1"/>
       <w:numFmt w:val="decimal"/>
@@ -439,7 +440,7 @@
   <w:abstractNum w:abstractNumId="3" w15:restartNumberingAfterBreak="0">
     <w:nsid w:val="FFFFFF7F"/>
     <w:multiLevelType w:val="singleLevel"/>
-    <w:tmpl w:val="9D568564"/>
+    <w:tmpl w:val="4816F41A"/>
     <w:lvl w:ilvl="0">
       <w:start w:val="1"/>
       <w:numFmt w:val="decimal"/>
@@ -456,7 +457,7 @@
   <w:abstractNum w:abstractNumId="4" w15:restartNumberingAfterBreak="0">
     <w:nsid w:val="FFFFFF80"/>
     <w:multiLevelType w:val="singleLevel"/>
-    <w:tmpl w:val="90045328"/>
+    <w:tmpl w:val="6CFA1ACE"/>
     <w:lvl w:ilvl="0">
       <w:start w:val="1"/>
       <w:numFmt w:val="bullet"/>
@@ -476,7 +477,7 @@
   <w:abstractNum w:abstractNumId="5" w15:restartNumberingAfterBreak="0">
     <w:nsid w:val="FFFFFF81"/>
     <w:multiLevelType w:val="singleLevel"/>
-    <w:tmpl w:val="BADAB816"/>
+    <w:tmpl w:val="99C80D50"/>
     <w:lvl w:ilvl="0">
       <w:start w:val="1"/>
       <w:numFmt w:val="bullet"/>
@@ -496,7 +497,7 @@
   <w:abstractNum w:abstractNumId="6" w15:restartNumberingAfterBreak="0">
     <w:nsid w:val="FFFFFF82"/>
     <w:multiLevelType w:val="singleLevel"/>
-    <w:tmpl w:val="C44C2A88"/>
+    <w:tmpl w:val="245A1B68"/>
     <w:lvl w:ilvl="0">
       <w:start w:val="1"/>
       <w:numFmt w:val="bullet"/>
@@ -516,7 +517,7 @@
   <w:abstractNum w:abstractNumId="7" w15:restartNumberingAfterBreak="0">
     <w:nsid w:val="FFFFFF83"/>
     <w:multiLevelType w:val="singleLevel"/>
-    <w:tmpl w:val="1A4AF6FE"/>
+    <w:tmpl w:val="E5C41E74"/>
     <w:lvl w:ilvl="0">
       <w:start w:val="1"/>
       <w:numFmt w:val="bullet"/>
@@ -536,7 +537,7 @@
   <w:abstractNum w:abstractNumId="8" w15:restartNumberingAfterBreak="0">
     <w:nsid w:val="FFFFFF88"/>
     <w:multiLevelType w:val="singleLevel"/>
-    <w:tmpl w:val="EDA0D3B6"/>
+    <w:tmpl w:val="0E506E8C"/>
     <w:lvl w:ilvl="0">
       <w:start w:val="1"/>
       <w:numFmt w:val="decimal"/>
@@ -553,7 +554,7 @@
   <w:abstractNum w:abstractNumId="9" w15:restartNumberingAfterBreak="0">
     <w:nsid w:val="FFFFFF89"/>
     <w:multiLevelType w:val="singleLevel"/>
-    <w:tmpl w:val="22EE85C8"/>
+    <w:tmpl w:val="984E747C"/>
     <w:lvl w:ilvl="0">
       <w:start w:val="1"/>
       <w:numFmt w:val="bullet"/>
@@ -672,6 +673,345 @@
         </w:tabs>
         <w:ind w:left="6240" w:hanging="480"/>
       </w:pPr>
+    </w:lvl>
+  </w:abstractNum>
+  <w:abstractNum w:abstractNumId="11" w15:restartNumberingAfterBreak="0">
+    <w:nsid w:val="61F70F63"/>
+    <w:multiLevelType w:val="hybridMultilevel"/>
+    <w:tmpl w:val="D16C9790"/>
+    <w:lvl w:ilvl="0" w:tplc="04090001">
+      <w:start w:val="1"/>
+      <w:numFmt w:val="bullet"/>
+      <w:lvlText w:val=""/>
+      <w:lvlJc w:val="left"/>
+      <w:pPr>
+        <w:ind w:left="720" w:hanging="360"/>
+      </w:pPr>
+      <w:rPr>
+        <w:rFonts w:ascii="Symbol" w:hAnsi="Symbol" w:hint="default"/>
+      </w:rPr>
+    </w:lvl>
+    <w:lvl w:ilvl="1" w:tplc="04090003" w:tentative="1">
+      <w:start w:val="1"/>
+      <w:numFmt w:val="bullet"/>
+      <w:lvlText w:val="o"/>
+      <w:lvlJc w:val="left"/>
+      <w:pPr>
+        <w:ind w:left="1440" w:hanging="360"/>
+      </w:pPr>
+      <w:rPr>
+        <w:rFonts w:ascii="Courier New" w:hAnsi="Courier New" w:cs="Courier New" w:hint="default"/>
+      </w:rPr>
+    </w:lvl>
+    <w:lvl w:ilvl="2" w:tplc="04090005" w:tentative="1">
+      <w:start w:val="1"/>
+      <w:numFmt w:val="bullet"/>
+      <w:lvlText w:val=""/>
+      <w:lvlJc w:val="left"/>
+      <w:pPr>
+        <w:ind w:left="2160" w:hanging="360"/>
+      </w:pPr>
+      <w:rPr>
+        <w:rFonts w:ascii="Wingdings" w:hAnsi="Wingdings" w:hint="default"/>
+      </w:rPr>
+    </w:lvl>
+    <w:lvl w:ilvl="3" w:tplc="04090001" w:tentative="1">
+      <w:start w:val="1"/>
+      <w:numFmt w:val="bullet"/>
+      <w:lvlText w:val=""/>
+      <w:lvlJc w:val="left"/>
+      <w:pPr>
+        <w:ind w:left="2880" w:hanging="360"/>
+      </w:pPr>
+      <w:rPr>
+        <w:rFonts w:ascii="Symbol" w:hAnsi="Symbol" w:hint="default"/>
+      </w:rPr>
+    </w:lvl>
+    <w:lvl w:ilvl="4" w:tplc="04090003" w:tentative="1">
+      <w:start w:val="1"/>
+      <w:numFmt w:val="bullet"/>
+      <w:lvlText w:val="o"/>
+      <w:lvlJc w:val="left"/>
+      <w:pPr>
+        <w:ind w:left="3600" w:hanging="360"/>
+      </w:pPr>
+      <w:rPr>
+        <w:rFonts w:ascii="Courier New" w:hAnsi="Courier New" w:cs="Courier New" w:hint="default"/>
+      </w:rPr>
+    </w:lvl>
+    <w:lvl w:ilvl="5" w:tplc="04090005" w:tentative="1">
+      <w:start w:val="1"/>
+      <w:numFmt w:val="bullet"/>
+      <w:lvlText w:val=""/>
+      <w:lvlJc w:val="left"/>
+      <w:pPr>
+        <w:ind w:left="4320" w:hanging="360"/>
+      </w:pPr>
+      <w:rPr>
+        <w:rFonts w:ascii="Wingdings" w:hAnsi="Wingdings" w:hint="default"/>
+      </w:rPr>
+    </w:lvl>
+    <w:lvl w:ilvl="6" w:tplc="04090001" w:tentative="1">
+      <w:start w:val="1"/>
+      <w:numFmt w:val="bullet"/>
+      <w:lvlText w:val=""/>
+      <w:lvlJc w:val="left"/>
+      <w:pPr>
+        <w:ind w:left="5040" w:hanging="360"/>
+      </w:pPr>
+      <w:rPr>
+        <w:rFonts w:ascii="Symbol" w:hAnsi="Symbol" w:hint="default"/>
+      </w:rPr>
+    </w:lvl>
+    <w:lvl w:ilvl="7" w:tplc="04090003" w:tentative="1">
+      <w:start w:val="1"/>
+      <w:numFmt w:val="bullet"/>
+      <w:lvlText w:val="o"/>
+      <w:lvlJc w:val="left"/>
+      <w:pPr>
+        <w:ind w:left="5760" w:hanging="360"/>
+      </w:pPr>
+      <w:rPr>
+        <w:rFonts w:ascii="Courier New" w:hAnsi="Courier New" w:cs="Courier New" w:hint="default"/>
+      </w:rPr>
+    </w:lvl>
+    <w:lvl w:ilvl="8" w:tplc="04090005" w:tentative="1">
+      <w:start w:val="1"/>
+      <w:numFmt w:val="bullet"/>
+      <w:lvlText w:val=""/>
+      <w:lvlJc w:val="left"/>
+      <w:pPr>
+        <w:ind w:left="6480" w:hanging="360"/>
+      </w:pPr>
+      <w:rPr>
+        <w:rFonts w:ascii="Wingdings" w:hAnsi="Wingdings" w:hint="default"/>
+      </w:rPr>
+    </w:lvl>
+  </w:abstractNum>
+  <w:abstractNum w:abstractNumId="12" w15:restartNumberingAfterBreak="0">
+    <w:nsid w:val="6AC83A3E"/>
+    <w:multiLevelType w:val="hybridMultilevel"/>
+    <w:tmpl w:val="3D10E1C4"/>
+    <w:lvl w:ilvl="0" w:tplc="04090001">
+      <w:start w:val="1"/>
+      <w:numFmt w:val="bullet"/>
+      <w:lvlText w:val=""/>
+      <w:lvlJc w:val="left"/>
+      <w:pPr>
+        <w:ind w:left="720" w:hanging="360"/>
+      </w:pPr>
+      <w:rPr>
+        <w:rFonts w:ascii="Symbol" w:hAnsi="Symbol" w:hint="default"/>
+      </w:rPr>
+    </w:lvl>
+    <w:lvl w:ilvl="1" w:tplc="04090003" w:tentative="1">
+      <w:start w:val="1"/>
+      <w:numFmt w:val="bullet"/>
+      <w:lvlText w:val="o"/>
+      <w:lvlJc w:val="left"/>
+      <w:pPr>
+        <w:ind w:left="1440" w:hanging="360"/>
+      </w:pPr>
+      <w:rPr>
+        <w:rFonts w:ascii="Courier New" w:hAnsi="Courier New" w:cs="Courier New" w:hint="default"/>
+      </w:rPr>
+    </w:lvl>
+    <w:lvl w:ilvl="2" w:tplc="04090005" w:tentative="1">
+      <w:start w:val="1"/>
+      <w:numFmt w:val="bullet"/>
+      <w:lvlText w:val=""/>
+      <w:lvlJc w:val="left"/>
+      <w:pPr>
+        <w:ind w:left="2160" w:hanging="360"/>
+      </w:pPr>
+      <w:rPr>
+        <w:rFonts w:ascii="Wingdings" w:hAnsi="Wingdings" w:hint="default"/>
+      </w:rPr>
+    </w:lvl>
+    <w:lvl w:ilvl="3" w:tplc="04090001" w:tentative="1">
+      <w:start w:val="1"/>
+      <w:numFmt w:val="bullet"/>
+      <w:lvlText w:val=""/>
+      <w:lvlJc w:val="left"/>
+      <w:pPr>
+        <w:ind w:left="2880" w:hanging="360"/>
+      </w:pPr>
+      <w:rPr>
+        <w:rFonts w:ascii="Symbol" w:hAnsi="Symbol" w:hint="default"/>
+      </w:rPr>
+    </w:lvl>
+    <w:lvl w:ilvl="4" w:tplc="04090003" w:tentative="1">
+      <w:start w:val="1"/>
+      <w:numFmt w:val="bullet"/>
+      <w:lvlText w:val="o"/>
+      <w:lvlJc w:val="left"/>
+      <w:pPr>
+        <w:ind w:left="3600" w:hanging="360"/>
+      </w:pPr>
+      <w:rPr>
+        <w:rFonts w:ascii="Courier New" w:hAnsi="Courier New" w:cs="Courier New" w:hint="default"/>
+      </w:rPr>
+    </w:lvl>
+    <w:lvl w:ilvl="5" w:tplc="04090005" w:tentative="1">
+      <w:start w:val="1"/>
+      <w:numFmt w:val="bullet"/>
+      <w:lvlText w:val=""/>
+      <w:lvlJc w:val="left"/>
+      <w:pPr>
+        <w:ind w:left="4320" w:hanging="360"/>
+      </w:pPr>
+      <w:rPr>
+        <w:rFonts w:ascii="Wingdings" w:hAnsi="Wingdings" w:hint="default"/>
+      </w:rPr>
+    </w:lvl>
+    <w:lvl w:ilvl="6" w:tplc="04090001" w:tentative="1">
+      <w:start w:val="1"/>
+      <w:numFmt w:val="bullet"/>
+      <w:lvlText w:val=""/>
+      <w:lvlJc w:val="left"/>
+      <w:pPr>
+        <w:ind w:left="5040" w:hanging="360"/>
+      </w:pPr>
+      <w:rPr>
+        <w:rFonts w:ascii="Symbol" w:hAnsi="Symbol" w:hint="default"/>
+      </w:rPr>
+    </w:lvl>
+    <w:lvl w:ilvl="7" w:tplc="04090003" w:tentative="1">
+      <w:start w:val="1"/>
+      <w:numFmt w:val="bullet"/>
+      <w:lvlText w:val="o"/>
+      <w:lvlJc w:val="left"/>
+      <w:pPr>
+        <w:ind w:left="5760" w:hanging="360"/>
+      </w:pPr>
+      <w:rPr>
+        <w:rFonts w:ascii="Courier New" w:hAnsi="Courier New" w:cs="Courier New" w:hint="default"/>
+      </w:rPr>
+    </w:lvl>
+    <w:lvl w:ilvl="8" w:tplc="04090005" w:tentative="1">
+      <w:start w:val="1"/>
+      <w:numFmt w:val="bullet"/>
+      <w:lvlText w:val=""/>
+      <w:lvlJc w:val="left"/>
+      <w:pPr>
+        <w:ind w:left="6480" w:hanging="360"/>
+      </w:pPr>
+      <w:rPr>
+        <w:rFonts w:ascii="Wingdings" w:hAnsi="Wingdings" w:hint="default"/>
+      </w:rPr>
+    </w:lvl>
+  </w:abstractNum>
+  <w:abstractNum w:abstractNumId="13" w15:restartNumberingAfterBreak="0">
+    <w:nsid w:val="745B1364"/>
+    <w:multiLevelType w:val="hybridMultilevel"/>
+    <w:tmpl w:val="353A499C"/>
+    <w:lvl w:ilvl="0" w:tplc="04090001">
+      <w:start w:val="1"/>
+      <w:numFmt w:val="bullet"/>
+      <w:lvlText w:val=""/>
+      <w:lvlJc w:val="left"/>
+      <w:pPr>
+        <w:ind w:left="720" w:hanging="360"/>
+      </w:pPr>
+      <w:rPr>
+        <w:rFonts w:ascii="Symbol" w:hAnsi="Symbol" w:hint="default"/>
+      </w:rPr>
+    </w:lvl>
+    <w:lvl w:ilvl="1" w:tplc="04090003" w:tentative="1">
+      <w:start w:val="1"/>
+      <w:numFmt w:val="bullet"/>
+      <w:lvlText w:val="o"/>
+      <w:lvlJc w:val="left"/>
+      <w:pPr>
+        <w:ind w:left="1440" w:hanging="360"/>
+      </w:pPr>
+      <w:rPr>
+        <w:rFonts w:ascii="Courier New" w:hAnsi="Courier New" w:cs="Courier New" w:hint="default"/>
+      </w:rPr>
+    </w:lvl>
+    <w:lvl w:ilvl="2" w:tplc="04090005" w:tentative="1">
+      <w:start w:val="1"/>
+      <w:numFmt w:val="bullet"/>
+      <w:lvlText w:val=""/>
+      <w:lvlJc w:val="left"/>
+      <w:pPr>
+        <w:ind w:left="2160" w:hanging="360"/>
+      </w:pPr>
+      <w:rPr>
+        <w:rFonts w:ascii="Wingdings" w:hAnsi="Wingdings" w:hint="default"/>
+      </w:rPr>
+    </w:lvl>
+    <w:lvl w:ilvl="3" w:tplc="04090001" w:tentative="1">
+      <w:start w:val="1"/>
+      <w:numFmt w:val="bullet"/>
+      <w:lvlText w:val=""/>
+      <w:lvlJc w:val="left"/>
+      <w:pPr>
+        <w:ind w:left="2880" w:hanging="360"/>
+      </w:pPr>
+      <w:rPr>
+        <w:rFonts w:ascii="Symbol" w:hAnsi="Symbol" w:hint="default"/>
+      </w:rPr>
+    </w:lvl>
+    <w:lvl w:ilvl="4" w:tplc="04090003" w:tentative="1">
+      <w:start w:val="1"/>
+      <w:numFmt w:val="bullet"/>
+      <w:lvlText w:val="o"/>
+      <w:lvlJc w:val="left"/>
+      <w:pPr>
+        <w:ind w:left="3600" w:hanging="360"/>
+      </w:pPr>
+      <w:rPr>
+        <w:rFonts w:ascii="Courier New" w:hAnsi="Courier New" w:cs="Courier New" w:hint="default"/>
+      </w:rPr>
+    </w:lvl>
+    <w:lvl w:ilvl="5" w:tplc="04090005" w:tentative="1">
+      <w:start w:val="1"/>
+      <w:numFmt w:val="bullet"/>
+      <w:lvlText w:val=""/>
+      <w:lvlJc w:val="left"/>
+      <w:pPr>
+        <w:ind w:left="4320" w:hanging="360"/>
+      </w:pPr>
+      <w:rPr>
+        <w:rFonts w:ascii="Wingdings" w:hAnsi="Wingdings" w:hint="default"/>
+      </w:rPr>
+    </w:lvl>
+    <w:lvl w:ilvl="6" w:tplc="04090001" w:tentative="1">
+      <w:start w:val="1"/>
+      <w:numFmt w:val="bullet"/>
+      <w:lvlText w:val=""/>
+      <w:lvlJc w:val="left"/>
+      <w:pPr>
+        <w:ind w:left="5040" w:hanging="360"/>
+      </w:pPr>
+      <w:rPr>
+        <w:rFonts w:ascii="Symbol" w:hAnsi="Symbol" w:hint="default"/>
+      </w:rPr>
+    </w:lvl>
+    <w:lvl w:ilvl="7" w:tplc="04090003" w:tentative="1">
+      <w:start w:val="1"/>
+      <w:numFmt w:val="bullet"/>
+      <w:lvlText w:val="o"/>
+      <w:lvlJc w:val="left"/>
+      <w:pPr>
+        <w:ind w:left="5760" w:hanging="360"/>
+      </w:pPr>
+      <w:rPr>
+        <w:rFonts w:ascii="Courier New" w:hAnsi="Courier New" w:cs="Courier New" w:hint="default"/>
+      </w:rPr>
+    </w:lvl>
+    <w:lvl w:ilvl="8" w:tplc="04090005" w:tentative="1">
+      <w:start w:val="1"/>
+      <w:numFmt w:val="bullet"/>
+      <w:lvlText w:val=""/>
+      <w:lvlJc w:val="left"/>
+      <w:pPr>
+        <w:ind w:left="6480" w:hanging="360"/>
+      </w:pPr>
+      <w:rPr>
+        <w:rFonts w:ascii="Wingdings" w:hAnsi="Wingdings" w:hint="default"/>
+      </w:rPr>
     </w:lvl>
   </w:abstractNum>
   <w:num w:numId="1" w16cid:durableId="2065525347">
@@ -706,6 +1046,15 @@
   </w:num>
   <w:num w:numId="11" w16cid:durableId="518467283">
     <w:abstractNumId w:val="9"/>
+  </w:num>
+  <w:num w:numId="12" w16cid:durableId="1741635720">
+    <w:abstractNumId w:val="12"/>
+  </w:num>
+  <w:num w:numId="13" w16cid:durableId="1369379520">
+    <w:abstractNumId w:val="13"/>
+  </w:num>
+  <w:num w:numId="14" w16cid:durableId="83304495">
+    <w:abstractNumId w:val="11"/>
   </w:num>
 </w:numbering>
 </file>
@@ -1068,6 +1417,11 @@
   <w:style w:type="paragraph" w:default="1" w:styleId="Normal">
     <w:name w:val="Normal"/>
     <w:qFormat/>
+    <w:rsid w:val="005B6427"/>
+    <w:rPr>
+      <w:rFonts w:ascii="TH Sarabun New" w:hAnsi="TH Sarabun New"/>
+      <w:sz w:val="32"/>
+    </w:rPr>
   </w:style>
   <w:style w:type="paragraph" w:styleId="Heading1">
     <w:name w:val="heading 1"/>
@@ -1083,7 +1437,7 @@
       <w:outlineLvl w:val="0"/>
     </w:pPr>
     <w:rPr>
-      <w:rFonts w:ascii="TH Sarabun New" w:eastAsiaTheme="majorEastAsia" w:hAnsi="TH Sarabun New" w:cstheme="majorBidi"/>
+      <w:rFonts w:eastAsiaTheme="majorEastAsia" w:cstheme="majorBidi"/>
       <w:b/>
       <w:bCs/>
       <w:color w:val="4F81BD" w:themeColor="accent1"/>
@@ -1106,7 +1460,7 @@
       <w:outlineLvl w:val="1"/>
     </w:pPr>
     <w:rPr>
-      <w:rFonts w:ascii="TH Sarabun New" w:eastAsiaTheme="majorEastAsia" w:hAnsi="TH Sarabun New" w:cstheme="majorBidi"/>
+      <w:rFonts w:eastAsiaTheme="majorEastAsia" w:cstheme="majorBidi"/>
       <w:b/>
       <w:bCs/>
       <w:color w:val="4F81BD" w:themeColor="accent1"/>
@@ -1129,11 +1483,10 @@
       <w:outlineLvl w:val="2"/>
     </w:pPr>
     <w:rPr>
-      <w:rFonts w:ascii="TH Sarabun New" w:eastAsiaTheme="majorEastAsia" w:hAnsi="TH Sarabun New" w:cstheme="majorBidi"/>
+      <w:rFonts w:eastAsiaTheme="majorEastAsia" w:cstheme="majorBidi"/>
       <w:b/>
       <w:bCs/>
       <w:color w:val="4F81BD" w:themeColor="accent1"/>
-      <w:sz w:val="32"/>
     </w:rPr>
   </w:style>
   <w:style w:type="paragraph" w:styleId="Heading4">
@@ -1151,11 +1504,10 @@
       <w:outlineLvl w:val="3"/>
     </w:pPr>
     <w:rPr>
-      <w:rFonts w:ascii="TH Sarabun New" w:eastAsiaTheme="majorEastAsia" w:hAnsi="TH Sarabun New" w:cstheme="majorBidi"/>
+      <w:rFonts w:eastAsiaTheme="majorEastAsia" w:cstheme="majorBidi"/>
       <w:bCs/>
       <w:i/>
       <w:color w:val="4F81BD" w:themeColor="accent1"/>
-      <w:sz w:val="32"/>
     </w:rPr>
   </w:style>
   <w:style w:type="paragraph" w:styleId="Heading5">
@@ -1173,10 +1525,9 @@
       <w:outlineLvl w:val="4"/>
     </w:pPr>
     <w:rPr>
-      <w:rFonts w:ascii="TH Sarabun New" w:eastAsiaTheme="majorEastAsia" w:hAnsi="TH Sarabun New" w:cstheme="majorBidi"/>
+      <w:rFonts w:eastAsiaTheme="majorEastAsia" w:cstheme="majorBidi"/>
       <w:iCs/>
       <w:color w:val="4F81BD" w:themeColor="accent1"/>
-      <w:sz w:val="32"/>
     </w:rPr>
   </w:style>
   <w:style w:type="paragraph" w:styleId="Heading6">
@@ -1194,9 +1545,8 @@
       <w:outlineLvl w:val="5"/>
     </w:pPr>
     <w:rPr>
-      <w:rFonts w:ascii="TH Sarabun New" w:eastAsiaTheme="majorEastAsia" w:hAnsi="TH Sarabun New" w:cstheme="majorBidi"/>
+      <w:rFonts w:eastAsiaTheme="majorEastAsia" w:cstheme="majorBidi"/>
       <w:color w:val="4F81BD" w:themeColor="accent1"/>
-      <w:sz w:val="32"/>
     </w:rPr>
   </w:style>
   <w:style w:type="paragraph" w:styleId="Heading7">
@@ -1214,9 +1564,8 @@
       <w:outlineLvl w:val="6"/>
     </w:pPr>
     <w:rPr>
-      <w:rFonts w:ascii="TH Sarabun New" w:eastAsiaTheme="majorEastAsia" w:hAnsi="TH Sarabun New" w:cstheme="majorBidi"/>
+      <w:rFonts w:eastAsiaTheme="majorEastAsia" w:cstheme="majorBidi"/>
       <w:color w:val="4F81BD" w:themeColor="accent1"/>
-      <w:sz w:val="32"/>
     </w:rPr>
   </w:style>
   <w:style w:type="paragraph" w:styleId="Heading8">
@@ -1234,9 +1583,8 @@
       <w:outlineLvl w:val="7"/>
     </w:pPr>
     <w:rPr>
-      <w:rFonts w:ascii="TH Sarabun New" w:eastAsiaTheme="majorEastAsia" w:hAnsi="TH Sarabun New" w:cstheme="majorBidi"/>
+      <w:rFonts w:eastAsiaTheme="majorEastAsia" w:cstheme="majorBidi"/>
       <w:color w:val="4F81BD" w:themeColor="accent1"/>
-      <w:sz w:val="32"/>
     </w:rPr>
   </w:style>
   <w:style w:type="paragraph" w:styleId="Heading9">
@@ -1254,9 +1602,8 @@
       <w:outlineLvl w:val="8"/>
     </w:pPr>
     <w:rPr>
-      <w:rFonts w:ascii="TH Sarabun New" w:eastAsiaTheme="majorEastAsia" w:hAnsi="TH Sarabun New" w:cstheme="majorBidi"/>
+      <w:rFonts w:eastAsiaTheme="majorEastAsia" w:cstheme="majorBidi"/>
       <w:color w:val="4F81BD" w:themeColor="accent1"/>
-      <w:sz w:val="32"/>
     </w:rPr>
   </w:style>
   <w:style w:type="character" w:default="1" w:styleId="DefaultParagraphFont">
@@ -1295,10 +1642,6 @@
     <w:pPr>
       <w:spacing w:before="180" w:after="180"/>
     </w:pPr>
-    <w:rPr>
-      <w:rFonts w:ascii="TH Sarabun New" w:hAnsi="TH Sarabun New"/>
-      <w:sz w:val="32"/>
-    </w:rPr>
   </w:style>
   <w:style w:type="paragraph" w:customStyle="1" w:styleId="FirstParagraph">
     <w:name w:val="First Paragraph"/>
@@ -1327,7 +1670,7 @@
       <w:jc w:val="center"/>
     </w:pPr>
     <w:rPr>
-      <w:rFonts w:ascii="TH Sarabun New" w:eastAsiaTheme="majorEastAsia" w:hAnsi="TH Sarabun New" w:cstheme="majorBidi"/>
+      <w:rFonts w:eastAsiaTheme="majorEastAsia" w:cstheme="majorBidi"/>
       <w:b/>
       <w:bCs/>
       <w:color w:val="345A8A" w:themeColor="accent1" w:themeShade="B5"/>
@@ -1391,7 +1734,6 @@
       <w:spacing w:before="300" w:after="300"/>
     </w:pPr>
     <w:rPr>
-      <w:rFonts w:ascii="TH Sarabun New" w:hAnsi="TH Sarabun New"/>
       <w:sz w:val="28"/>
       <w:szCs w:val="20"/>
     </w:rPr>
@@ -1420,10 +1762,6 @@
     <w:unhideWhenUsed/>
     <w:qFormat/>
     <w:rsid w:val="00647358"/>
-    <w:rPr>
-      <w:rFonts w:ascii="TH Sarabun New" w:hAnsi="TH Sarabun New"/>
-      <w:sz w:val="32"/>
-    </w:rPr>
   </w:style>
   <w:style w:type="table" w:customStyle="1" w:styleId="Table">
     <w:name w:val="Table"/>
@@ -1465,19 +1803,13 @@
       <w:spacing w:after="0"/>
     </w:pPr>
     <w:rPr>
-      <w:rFonts w:ascii="TH Sarabun New" w:hAnsi="TH Sarabun New"/>
       <w:b/>
-      <w:sz w:val="32"/>
     </w:rPr>
   </w:style>
   <w:style w:type="paragraph" w:customStyle="1" w:styleId="Definition">
     <w:name w:val="Definition"/>
     <w:basedOn w:val="Normal"/>
     <w:rsid w:val="00B54557"/>
-    <w:rPr>
-      <w:rFonts w:ascii="TH Sarabun New" w:hAnsi="TH Sarabun New"/>
-      <w:sz w:val="32"/>
-    </w:rPr>
   </w:style>
   <w:style w:type="paragraph" w:styleId="Caption">
     <w:name w:val="caption"/>
@@ -1497,19 +1829,11 @@
     <w:pPr>
       <w:keepNext/>
     </w:pPr>
-    <w:rPr>
-      <w:rFonts w:ascii="TH Sarabun New" w:hAnsi="TH Sarabun New"/>
-      <w:sz w:val="32"/>
-    </w:rPr>
   </w:style>
   <w:style w:type="paragraph" w:customStyle="1" w:styleId="ImageCaption">
     <w:name w:val="Image Caption"/>
     <w:basedOn w:val="Caption"/>
     <w:rsid w:val="00B54557"/>
-    <w:rPr>
-      <w:rFonts w:ascii="TH Sarabun New" w:hAnsi="TH Sarabun New"/>
-      <w:sz w:val="32"/>
-    </w:rPr>
   </w:style>
   <w:style w:type="paragraph" w:customStyle="1" w:styleId="Figure">
     <w:name w:val="Figure"/>
@@ -1590,6 +1914,15 @@
       <w:color w:val="800080" w:themeColor="followedHyperlink"/>
       <w:u w:val="single"/>
     </w:rPr>
+  </w:style>
+  <w:style w:type="paragraph" w:styleId="ListParagraph">
+    <w:name w:val="List Paragraph"/>
+    <w:basedOn w:val="Normal"/>
+    <w:rsid w:val="005B6427"/>
+    <w:pPr>
+      <w:ind w:left="720"/>
+      <w:contextualSpacing/>
+    </w:pPr>
   </w:style>
 </w:styles>
 </file>

</xml_diff>